<commit_message>
Change in Word File in Excel
</commit_message>
<xml_diff>
--- a/Excel/Initial_Learning/EXCEL.docx
+++ b/Excel/Initial_Learning/EXCEL.docx
@@ -267,6 +267,7 @@
       <w:r>
         <w:rPr>
           <w:rFonts w:eastAsiaTheme="majorEastAsia" w:cstheme="majorBidi"/>
+          <w:noProof/>
           <w:color w:val="0F4761" w:themeColor="accent1" w:themeShade="BF"/>
           <w:sz w:val="36"/>
           <w:szCs w:val="36"/>
@@ -325,6 +326,7 @@
       <w:r>
         <w:rPr>
           <w:rFonts w:eastAsiaTheme="majorEastAsia" w:cstheme="majorBidi"/>
+          <w:noProof/>
           <w:color w:val="0F4761" w:themeColor="accent1" w:themeShade="BF"/>
           <w:sz w:val="36"/>
           <w:szCs w:val="36"/>
@@ -383,6 +385,7 @@
       <w:r>
         <w:rPr>
           <w:rFonts w:eastAsiaTheme="majorEastAsia" w:cstheme="majorBidi"/>
+          <w:noProof/>
           <w:color w:val="0F4761" w:themeColor="accent1" w:themeShade="BF"/>
           <w:sz w:val="36"/>
           <w:szCs w:val="36"/>
@@ -468,6 +471,7 @@
       <w:r>
         <w:rPr>
           <w:rFonts w:eastAsiaTheme="majorEastAsia" w:cstheme="majorBidi"/>
+          <w:noProof/>
           <w:color w:val="0F4761" w:themeColor="accent1" w:themeShade="BF"/>
           <w:sz w:val="36"/>
           <w:szCs w:val="36"/>
@@ -526,6 +530,7 @@
       <w:r>
         <w:rPr>
           <w:rFonts w:eastAsiaTheme="majorEastAsia" w:cstheme="majorBidi"/>
+          <w:noProof/>
           <w:color w:val="0F4761" w:themeColor="accent1" w:themeShade="BF"/>
           <w:sz w:val="36"/>
           <w:szCs w:val="36"/>
@@ -584,6 +589,7 @@
       <w:r>
         <w:rPr>
           <w:rFonts w:eastAsiaTheme="majorEastAsia" w:cstheme="majorBidi"/>
+          <w:noProof/>
           <w:color w:val="0F4761" w:themeColor="accent1" w:themeShade="BF"/>
           <w:sz w:val="36"/>
           <w:szCs w:val="36"/>
@@ -627,8 +633,13 @@
     </w:p>
     <w:p>
       <w:pPr>
+        <w:pStyle w:val="ListParagraph"/>
+        <w:numPr>
+          <w:ilvl w:val="0"/>
+          <w:numId w:val="4"/>
+        </w:numPr>
         <w:tabs>
-          <w:tab w:val="left" w:pos="1230"/>
+          <w:tab w:val="left" w:pos="4695"/>
         </w:tabs>
         <w:rPr>
           <w:rFonts w:eastAsiaTheme="majorEastAsia" w:cstheme="majorBidi"/>
@@ -637,8 +648,359 @@
           <w:szCs w:val="36"/>
         </w:rPr>
       </w:pPr>
-    </w:p>
-    <w:p/>
+      <w:r>
+        <w:rPr>
+          <w:rFonts w:eastAsiaTheme="majorEastAsia" w:cstheme="majorBidi"/>
+          <w:color w:val="0F4761" w:themeColor="accent1" w:themeShade="BF"/>
+          <w:sz w:val="36"/>
+          <w:szCs w:val="36"/>
+        </w:rPr>
+        <w:t>SUMIFS for Multiple Condition</w:t>
+      </w:r>
+    </w:p>
+    <w:p>
+      <w:pPr>
+        <w:ind w:left="1230" w:firstLine="720"/>
+      </w:pPr>
+      <w:r>
+        <w:t>Checking the column movie or not and adding the minutes.</w:t>
+      </w:r>
+    </w:p>
+    <w:p>
+      <w:pPr>
+        <w:pStyle w:val="ListParagraph"/>
+        <w:tabs>
+          <w:tab w:val="left" w:pos="4695"/>
+        </w:tabs>
+        <w:ind w:left="1950"/>
+        <w:rPr>
+          <w:rFonts w:eastAsiaTheme="majorEastAsia" w:cstheme="majorBidi"/>
+          <w:color w:val="0F4761" w:themeColor="accent1" w:themeShade="BF"/>
+          <w:sz w:val="36"/>
+          <w:szCs w:val="36"/>
+        </w:rPr>
+      </w:pPr>
+      <w:r>
+        <w:rPr>
+          <w:rFonts w:eastAsiaTheme="majorEastAsia" w:cstheme="majorBidi"/>
+          <w:color w:val="0F4761" w:themeColor="accent1" w:themeShade="BF"/>
+          <w:sz w:val="36"/>
+          <w:szCs w:val="36"/>
+        </w:rPr>
+        <w:drawing>
+          <wp:inline distT="0" distB="0" distL="0" distR="0" wp14:anchorId="21C0855F" wp14:editId="71C963C0">
+            <wp:extent cx="11946017" cy="1152686"/>
+            <wp:effectExtent l="0" t="0" r="0" b="9525"/>
+            <wp:docPr id="300492991" name="Picture 1"/>
+            <wp:cNvGraphicFramePr>
+              <a:graphicFrameLocks xmlns:a="http://schemas.openxmlformats.org/drawingml/2006/main" noChangeAspect="1"/>
+            </wp:cNvGraphicFramePr>
+            <a:graphic xmlns:a="http://schemas.openxmlformats.org/drawingml/2006/main">
+              <a:graphicData uri="http://schemas.openxmlformats.org/drawingml/2006/picture">
+                <pic:pic xmlns:pic="http://schemas.openxmlformats.org/drawingml/2006/picture">
+                  <pic:nvPicPr>
+                    <pic:cNvPr id="300492991" name=""/>
+                    <pic:cNvPicPr/>
+                  </pic:nvPicPr>
+                  <pic:blipFill>
+                    <a:blip r:embed="rId13"/>
+                    <a:stretch>
+                      <a:fillRect/>
+                    </a:stretch>
+                  </pic:blipFill>
+                  <pic:spPr>
+                    <a:xfrm>
+                      <a:off x="0" y="0"/>
+                      <a:ext cx="11946017" cy="1152686"/>
+                    </a:xfrm>
+                    <a:prstGeom prst="rect">
+                      <a:avLst/>
+                    </a:prstGeom>
+                  </pic:spPr>
+                </pic:pic>
+              </a:graphicData>
+            </a:graphic>
+          </wp:inline>
+        </w:drawing>
+      </w:r>
+    </w:p>
+    <w:p>
+      <w:pPr>
+        <w:ind w:left="1950" w:firstLine="210"/>
+      </w:pPr>
+      <w:r>
+        <w:t xml:space="preserve">Checking the number of movies and series after 2021     </w:t>
+      </w:r>
+      <w:r>
+        <w:drawing>
+          <wp:inline distT="0" distB="0" distL="0" distR="0" wp14:anchorId="4172B0DF" wp14:editId="67F83F1D">
+            <wp:extent cx="11374437" cy="1857634"/>
+            <wp:effectExtent l="0" t="0" r="0" b="9525"/>
+            <wp:docPr id="1208663438" name="Picture 1"/>
+            <wp:cNvGraphicFramePr>
+              <a:graphicFrameLocks xmlns:a="http://schemas.openxmlformats.org/drawingml/2006/main" noChangeAspect="1"/>
+            </wp:cNvGraphicFramePr>
+            <a:graphic xmlns:a="http://schemas.openxmlformats.org/drawingml/2006/main">
+              <a:graphicData uri="http://schemas.openxmlformats.org/drawingml/2006/picture">
+                <pic:pic xmlns:pic="http://schemas.openxmlformats.org/drawingml/2006/picture">
+                  <pic:nvPicPr>
+                    <pic:cNvPr id="1208663438" name=""/>
+                    <pic:cNvPicPr/>
+                  </pic:nvPicPr>
+                  <pic:blipFill>
+                    <a:blip r:embed="rId14"/>
+                    <a:stretch>
+                      <a:fillRect/>
+                    </a:stretch>
+                  </pic:blipFill>
+                  <pic:spPr>
+                    <a:xfrm>
+                      <a:off x="0" y="0"/>
+                      <a:ext cx="11374437" cy="1857634"/>
+                    </a:xfrm>
+                    <a:prstGeom prst="rect">
+                      <a:avLst/>
+                    </a:prstGeom>
+                  </pic:spPr>
+                </pic:pic>
+              </a:graphicData>
+            </a:graphic>
+          </wp:inline>
+        </w:drawing>
+      </w:r>
+    </w:p>
+    <w:p>
+      <w:pPr>
+        <w:pStyle w:val="Heading1"/>
+        <w:numPr>
+          <w:ilvl w:val="0"/>
+          <w:numId w:val="4"/>
+        </w:numPr>
+      </w:pPr>
+      <w:r>
+        <w:t xml:space="preserve">COUNTIFS </w:t>
+      </w:r>
+    </w:p>
+    <w:p>
+      <w:pPr>
+        <w:ind w:left="1950"/>
+      </w:pPr>
+      <w:r>
+        <w:t>Counting the number of movie release after 2020</w:t>
+      </w:r>
+    </w:p>
+    <w:p>
+      <w:pPr>
+        <w:ind w:left="1950"/>
+      </w:pPr>
+      <w:r>
+        <w:drawing>
+          <wp:inline distT="0" distB="0" distL="0" distR="0" wp14:anchorId="18EFFE80" wp14:editId="4A03238E">
+            <wp:extent cx="11336332" cy="1581371"/>
+            <wp:effectExtent l="0" t="0" r="0" b="0"/>
+            <wp:docPr id="1518780599" name="Picture 1"/>
+            <wp:cNvGraphicFramePr>
+              <a:graphicFrameLocks xmlns:a="http://schemas.openxmlformats.org/drawingml/2006/main" noChangeAspect="1"/>
+            </wp:cNvGraphicFramePr>
+            <a:graphic xmlns:a="http://schemas.openxmlformats.org/drawingml/2006/main">
+              <a:graphicData uri="http://schemas.openxmlformats.org/drawingml/2006/picture">
+                <pic:pic xmlns:pic="http://schemas.openxmlformats.org/drawingml/2006/picture">
+                  <pic:nvPicPr>
+                    <pic:cNvPr id="1518780599" name=""/>
+                    <pic:cNvPicPr/>
+                  </pic:nvPicPr>
+                  <pic:blipFill>
+                    <a:blip r:embed="rId15"/>
+                    <a:stretch>
+                      <a:fillRect/>
+                    </a:stretch>
+                  </pic:blipFill>
+                  <pic:spPr>
+                    <a:xfrm>
+                      <a:off x="0" y="0"/>
+                      <a:ext cx="11336332" cy="1581371"/>
+                    </a:xfrm>
+                    <a:prstGeom prst="rect">
+                      <a:avLst/>
+                    </a:prstGeom>
+                  </pic:spPr>
+                </pic:pic>
+              </a:graphicData>
+            </a:graphic>
+          </wp:inline>
+        </w:drawing>
+      </w:r>
+    </w:p>
+    <w:p>
+      <w:pPr>
+        <w:pStyle w:val="Heading1"/>
+        <w:numPr>
+          <w:ilvl w:val="0"/>
+          <w:numId w:val="4"/>
+        </w:numPr>
+      </w:pPr>
+      <w:r>
+        <w:t>Unique, Left, Right Function</w:t>
+      </w:r>
+    </w:p>
+    <w:p>
+      <w:pPr>
+        <w:ind w:left="1950"/>
+      </w:pPr>
+      <w:r>
+        <w:t>Finding Unique things in column like SQL distinct</w:t>
+      </w:r>
+    </w:p>
+    <w:p>
+      <w:pPr>
+        <w:ind w:left="1950"/>
+      </w:pPr>
+      <w:r>
+        <w:drawing>
+          <wp:inline distT="0" distB="0" distL="0" distR="0" wp14:anchorId="42324490" wp14:editId="1D7D22C1">
+            <wp:extent cx="11469701" cy="2581635"/>
+            <wp:effectExtent l="0" t="0" r="0" b="9525"/>
+            <wp:docPr id="1067407355" name="Picture 1"/>
+            <wp:cNvGraphicFramePr>
+              <a:graphicFrameLocks xmlns:a="http://schemas.openxmlformats.org/drawingml/2006/main" noChangeAspect="1"/>
+            </wp:cNvGraphicFramePr>
+            <a:graphic xmlns:a="http://schemas.openxmlformats.org/drawingml/2006/main">
+              <a:graphicData uri="http://schemas.openxmlformats.org/drawingml/2006/picture">
+                <pic:pic xmlns:pic="http://schemas.openxmlformats.org/drawingml/2006/picture">
+                  <pic:nvPicPr>
+                    <pic:cNvPr id="1067407355" name=""/>
+                    <pic:cNvPicPr/>
+                  </pic:nvPicPr>
+                  <pic:blipFill>
+                    <a:blip r:embed="rId16"/>
+                    <a:stretch>
+                      <a:fillRect/>
+                    </a:stretch>
+                  </pic:blipFill>
+                  <pic:spPr>
+                    <a:xfrm>
+                      <a:off x="0" y="0"/>
+                      <a:ext cx="11469701" cy="2581635"/>
+                    </a:xfrm>
+                    <a:prstGeom prst="rect">
+                      <a:avLst/>
+                    </a:prstGeom>
+                  </pic:spPr>
+                </pic:pic>
+              </a:graphicData>
+            </a:graphic>
+          </wp:inline>
+        </w:drawing>
+      </w:r>
+    </w:p>
+    <w:p>
+      <w:pPr>
+        <w:ind w:left="1950"/>
+      </w:pPr>
+      <w:r>
+        <w:t>Left Display the unique text or number from left side of column</w:t>
+      </w:r>
+      <w:r>
+        <w:tab/>
+      </w:r>
+      <w:r>
+        <w:drawing>
+          <wp:inline distT="0" distB="0" distL="0" distR="0" wp14:anchorId="3ACB093E" wp14:editId="1A2E658B">
+            <wp:extent cx="11431595" cy="2867425"/>
+            <wp:effectExtent l="0" t="0" r="0" b="9525"/>
+            <wp:docPr id="2098472270" name="Picture 1"/>
+            <wp:cNvGraphicFramePr>
+              <a:graphicFrameLocks xmlns:a="http://schemas.openxmlformats.org/drawingml/2006/main" noChangeAspect="1"/>
+            </wp:cNvGraphicFramePr>
+            <a:graphic xmlns:a="http://schemas.openxmlformats.org/drawingml/2006/main">
+              <a:graphicData uri="http://schemas.openxmlformats.org/drawingml/2006/picture">
+                <pic:pic xmlns:pic="http://schemas.openxmlformats.org/drawingml/2006/picture">
+                  <pic:nvPicPr>
+                    <pic:cNvPr id="2098472270" name=""/>
+                    <pic:cNvPicPr/>
+                  </pic:nvPicPr>
+                  <pic:blipFill>
+                    <a:blip r:embed="rId17"/>
+                    <a:stretch>
+                      <a:fillRect/>
+                    </a:stretch>
+                  </pic:blipFill>
+                  <pic:spPr>
+                    <a:xfrm>
+                      <a:off x="0" y="0"/>
+                      <a:ext cx="11431595" cy="2867425"/>
+                    </a:xfrm>
+                    <a:prstGeom prst="rect">
+                      <a:avLst/>
+                    </a:prstGeom>
+                  </pic:spPr>
+                </pic:pic>
+              </a:graphicData>
+            </a:graphic>
+          </wp:inline>
+        </w:drawing>
+      </w:r>
+    </w:p>
+    <w:p>
+      <w:pPr>
+        <w:ind w:left="1950"/>
+      </w:pPr>
+      <w:r>
+        <w:t>Right Show the Unique text from right side of column</w:t>
+      </w:r>
+    </w:p>
+    <w:p>
+      <w:pPr>
+        <w:ind w:left="1950"/>
+      </w:pPr>
+      <w:r>
+        <w:drawing>
+          <wp:inline distT="0" distB="0" distL="0" distR="0" wp14:anchorId="0CD60BAB" wp14:editId="0A8A481C">
+            <wp:extent cx="11431595" cy="2972215"/>
+            <wp:effectExtent l="0" t="0" r="0" b="0"/>
+            <wp:docPr id="1105207544" name="Picture 1"/>
+            <wp:cNvGraphicFramePr>
+              <a:graphicFrameLocks xmlns:a="http://schemas.openxmlformats.org/drawingml/2006/main" noChangeAspect="1"/>
+            </wp:cNvGraphicFramePr>
+            <a:graphic xmlns:a="http://schemas.openxmlformats.org/drawingml/2006/main">
+              <a:graphicData uri="http://schemas.openxmlformats.org/drawingml/2006/picture">
+                <pic:pic xmlns:pic="http://schemas.openxmlformats.org/drawingml/2006/picture">
+                  <pic:nvPicPr>
+                    <pic:cNvPr id="1105207544" name=""/>
+                    <pic:cNvPicPr/>
+                  </pic:nvPicPr>
+                  <pic:blipFill>
+                    <a:blip r:embed="rId18"/>
+                    <a:stretch>
+                      <a:fillRect/>
+                    </a:stretch>
+                  </pic:blipFill>
+                  <pic:spPr>
+                    <a:xfrm>
+                      <a:off x="0" y="0"/>
+                      <a:ext cx="11431595" cy="2972215"/>
+                    </a:xfrm>
+                    <a:prstGeom prst="rect">
+                      <a:avLst/>
+                    </a:prstGeom>
+                  </pic:spPr>
+                </pic:pic>
+              </a:graphicData>
+            </a:graphic>
+          </wp:inline>
+        </w:drawing>
+      </w:r>
+    </w:p>
+    <w:p>
+      <w:pPr>
+        <w:ind w:left="1950"/>
+      </w:pPr>
+    </w:p>
+    <w:p>
+      <w:pPr>
+        <w:pStyle w:val="Heading1"/>
+      </w:pPr>
+    </w:p>
     <w:sectPr>
       <w:pgSz w:w="11906" w:h="16838"/>
       <w:pgMar w:top="1440" w:right="1440" w:bottom="1440" w:left="1440" w:header="708" w:footer="708" w:gutter="0"/>

</xml_diff>

<commit_message>
Change in Word file of Excel
</commit_message>
<xml_diff>
--- a/Excel/Initial_Learning/EXCEL.docx
+++ b/Excel/Initial_Learning/EXCEL.docx
@@ -683,6 +683,7 @@
       <w:r>
         <w:rPr>
           <w:rFonts w:eastAsiaTheme="majorEastAsia" w:cstheme="majorBidi"/>
+          <w:noProof/>
           <w:color w:val="0F4761" w:themeColor="accent1" w:themeShade="BF"/>
           <w:sz w:val="36"/>
           <w:szCs w:val="36"/>
@@ -732,6 +733,9 @@
         <w:t xml:space="preserve">Checking the number of movies and series after 2021     </w:t>
       </w:r>
       <w:r>
+        <w:rPr>
+          <w:noProof/>
+        </w:rPr>
         <w:drawing>
           <wp:inline distT="0" distB="0" distL="0" distR="0" wp14:anchorId="4172B0DF" wp14:editId="67F83F1D">
             <wp:extent cx="11374437" cy="1857634"/>
@@ -794,6 +798,9 @@
         <w:ind w:left="1950"/>
       </w:pPr>
       <w:r>
+        <w:rPr>
+          <w:noProof/>
+        </w:rPr>
         <w:drawing>
           <wp:inline distT="0" distB="0" distL="0" distR="0" wp14:anchorId="18EFFE80" wp14:editId="4A03238E">
             <wp:extent cx="11336332" cy="1581371"/>
@@ -856,6 +863,9 @@
         <w:ind w:left="1950"/>
       </w:pPr>
       <w:r>
+        <w:rPr>
+          <w:noProof/>
+        </w:rPr>
         <w:drawing>
           <wp:inline distT="0" distB="0" distL="0" distR="0" wp14:anchorId="42324490" wp14:editId="1D7D22C1">
             <wp:extent cx="11469701" cy="2581635"/>
@@ -903,7 +913,15 @@
       <w:r>
         <w:tab/>
       </w:r>
-      <w:r>
+    </w:p>
+    <w:p>
+      <w:pPr>
+        <w:ind w:left="1950"/>
+      </w:pPr>
+      <w:r>
+        <w:rPr>
+          <w:noProof/>
+        </w:rPr>
         <w:drawing>
           <wp:inline distT="0" distB="0" distL="0" distR="0" wp14:anchorId="3ACB093E" wp14:editId="1A2E658B">
             <wp:extent cx="11431595" cy="2867425"/>
@@ -954,6 +972,9 @@
         <w:ind w:left="1950"/>
       </w:pPr>
       <w:r>
+        <w:rPr>
+          <w:noProof/>
+        </w:rPr>
         <w:drawing>
           <wp:inline distT="0" distB="0" distL="0" distR="0" wp14:anchorId="0CD60BAB" wp14:editId="0A8A481C">
             <wp:extent cx="11431595" cy="2972215"/>
@@ -993,8 +1014,115 @@
     </w:p>
     <w:p>
       <w:pPr>
+        <w:pStyle w:val="Heading1"/>
+        <w:numPr>
+          <w:ilvl w:val="0"/>
+          <w:numId w:val="4"/>
+        </w:numPr>
+      </w:pPr>
+      <w:r>
+        <w:t>VLOOK For Finding the Specific Columns Name based on Value</w:t>
+      </w:r>
+    </w:p>
+    <w:p>
+      <w:pPr>
         <w:ind w:left="1950"/>
       </w:pPr>
+      <w:r>
+        <w:t>Trying the find Name of Movie on Array with Specific Name of Columns</w:t>
+      </w:r>
+    </w:p>
+    <w:p>
+      <w:pPr>
+        <w:ind w:left="1950"/>
+      </w:pPr>
+      <w:r>
+        <w:drawing>
+          <wp:inline distT="0" distB="0" distL="0" distR="0" wp14:anchorId="7CAF2927" wp14:editId="66CAC9A8">
+            <wp:extent cx="11926964" cy="1886213"/>
+            <wp:effectExtent l="0" t="0" r="0" b="0"/>
+            <wp:docPr id="1689351857" name="Picture 1"/>
+            <wp:cNvGraphicFramePr>
+              <a:graphicFrameLocks xmlns:a="http://schemas.openxmlformats.org/drawingml/2006/main" noChangeAspect="1"/>
+            </wp:cNvGraphicFramePr>
+            <a:graphic xmlns:a="http://schemas.openxmlformats.org/drawingml/2006/main">
+              <a:graphicData uri="http://schemas.openxmlformats.org/drawingml/2006/picture">
+                <pic:pic xmlns:pic="http://schemas.openxmlformats.org/drawingml/2006/picture">
+                  <pic:nvPicPr>
+                    <pic:cNvPr id="1689351857" name=""/>
+                    <pic:cNvPicPr/>
+                  </pic:nvPicPr>
+                  <pic:blipFill>
+                    <a:blip r:embed="rId19"/>
+                    <a:stretch>
+                      <a:fillRect/>
+                    </a:stretch>
+                  </pic:blipFill>
+                  <pic:spPr>
+                    <a:xfrm>
+                      <a:off x="0" y="0"/>
+                      <a:ext cx="11926964" cy="1886213"/>
+                    </a:xfrm>
+                    <a:prstGeom prst="rect">
+                      <a:avLst/>
+                    </a:prstGeom>
+                  </pic:spPr>
+                </pic:pic>
+              </a:graphicData>
+            </a:graphic>
+          </wp:inline>
+        </w:drawing>
+      </w:r>
+    </w:p>
+    <w:p>
+      <w:pPr>
+        <w:ind w:left="1950"/>
+      </w:pPr>
+      <w:r>
+        <w:t xml:space="preserve">Trying to find the date of release of movie </w:t>
+      </w:r>
+    </w:p>
+    <w:p>
+      <w:pPr>
+        <w:ind w:left="1950"/>
+      </w:pPr>
+      <w:r>
+        <w:drawing>
+          <wp:inline distT="0" distB="0" distL="0" distR="0" wp14:anchorId="303AD5A9" wp14:editId="5C2379DA">
+            <wp:extent cx="11907912" cy="1905266"/>
+            <wp:effectExtent l="0" t="0" r="0" b="0"/>
+            <wp:docPr id="1405229488" name="Picture 1"/>
+            <wp:cNvGraphicFramePr>
+              <a:graphicFrameLocks xmlns:a="http://schemas.openxmlformats.org/drawingml/2006/main" noChangeAspect="1"/>
+            </wp:cNvGraphicFramePr>
+            <a:graphic xmlns:a="http://schemas.openxmlformats.org/drawingml/2006/main">
+              <a:graphicData uri="http://schemas.openxmlformats.org/drawingml/2006/picture">
+                <pic:pic xmlns:pic="http://schemas.openxmlformats.org/drawingml/2006/picture">
+                  <pic:nvPicPr>
+                    <pic:cNvPr id="1405229488" name=""/>
+                    <pic:cNvPicPr/>
+                  </pic:nvPicPr>
+                  <pic:blipFill>
+                    <a:blip r:embed="rId20"/>
+                    <a:stretch>
+                      <a:fillRect/>
+                    </a:stretch>
+                  </pic:blipFill>
+                  <pic:spPr>
+                    <a:xfrm>
+                      <a:off x="0" y="0"/>
+                      <a:ext cx="11907912" cy="1905266"/>
+                    </a:xfrm>
+                    <a:prstGeom prst="rect">
+                      <a:avLst/>
+                    </a:prstGeom>
+                  </pic:spPr>
+                </pic:pic>
+              </a:graphicData>
+            </a:graphic>
+          </wp:inline>
+        </w:drawing>
+      </w:r>
     </w:p>
     <w:p>
       <w:pPr>

</xml_diff>

<commit_message>
Pivot Table in Excel
</commit_message>
<xml_diff>
--- a/Excel/Initial_Learning/EXCEL.docx
+++ b/Excel/Initial_Learning/EXCEL.docx
@@ -1037,6 +1037,9 @@
         <w:ind w:left="1950"/>
       </w:pPr>
       <w:r>
+        <w:rPr>
+          <w:noProof/>
+        </w:rPr>
         <w:drawing>
           <wp:inline distT="0" distB="0" distL="0" distR="0" wp14:anchorId="7CAF2927" wp14:editId="66CAC9A8">
             <wp:extent cx="11926964" cy="1886213"/>
@@ -1087,6 +1090,9 @@
         <w:ind w:left="1950"/>
       </w:pPr>
       <w:r>
+        <w:rPr>
+          <w:noProof/>
+        </w:rPr>
         <w:drawing>
           <wp:inline distT="0" distB="0" distL="0" distR="0" wp14:anchorId="303AD5A9" wp14:editId="5C2379DA">
             <wp:extent cx="11907912" cy="1905266"/>
@@ -1127,6 +1133,232 @@
     <w:p>
       <w:pPr>
         <w:pStyle w:val="Heading1"/>
+        <w:numPr>
+          <w:ilvl w:val="0"/>
+          <w:numId w:val="6"/>
+        </w:numPr>
+      </w:pPr>
+      <w:r>
+        <w:t>Pivot Table</w:t>
+      </w:r>
+    </w:p>
+    <w:p>
+      <w:pPr>
+        <w:pStyle w:val="ListParagraph"/>
+        <w:numPr>
+          <w:ilvl w:val="0"/>
+          <w:numId w:val="4"/>
+        </w:numPr>
+      </w:pPr>
+      <w:r>
+        <w:t xml:space="preserve">Counting the Number of Shows Release per Year </w:t>
+      </w:r>
+    </w:p>
+    <w:p>
+      <w:pPr>
+        <w:pStyle w:val="ListParagraph"/>
+        <w:ind w:left="1950"/>
+      </w:pPr>
+      <w:r>
+        <w:drawing>
+          <wp:inline distT="0" distB="0" distL="0" distR="0" wp14:anchorId="0990C3E2" wp14:editId="11B77432">
+            <wp:extent cx="11907912" cy="10545647"/>
+            <wp:effectExtent l="0" t="0" r="0" b="8255"/>
+            <wp:docPr id="2096767891" name="Picture 1"/>
+            <wp:cNvGraphicFramePr>
+              <a:graphicFrameLocks xmlns:a="http://schemas.openxmlformats.org/drawingml/2006/main" noChangeAspect="1"/>
+            </wp:cNvGraphicFramePr>
+            <a:graphic xmlns:a="http://schemas.openxmlformats.org/drawingml/2006/main">
+              <a:graphicData uri="http://schemas.openxmlformats.org/drawingml/2006/picture">
+                <pic:pic xmlns:pic="http://schemas.openxmlformats.org/drawingml/2006/picture">
+                  <pic:nvPicPr>
+                    <pic:cNvPr id="2096767891" name=""/>
+                    <pic:cNvPicPr/>
+                  </pic:nvPicPr>
+                  <pic:blipFill>
+                    <a:blip r:embed="rId21"/>
+                    <a:stretch>
+                      <a:fillRect/>
+                    </a:stretch>
+                  </pic:blipFill>
+                  <pic:spPr>
+                    <a:xfrm>
+                      <a:off x="0" y="0"/>
+                      <a:ext cx="11907912" cy="10545647"/>
+                    </a:xfrm>
+                    <a:prstGeom prst="rect">
+                      <a:avLst/>
+                    </a:prstGeom>
+                  </pic:spPr>
+                </pic:pic>
+              </a:graphicData>
+            </a:graphic>
+          </wp:inline>
+        </w:drawing>
+      </w:r>
+    </w:p>
+    <w:p>
+      <w:pPr>
+        <w:pStyle w:val="ListParagraph"/>
+        <w:ind w:left="1950"/>
+      </w:pPr>
+      <w:r>
+        <w:t>ii) Based on Movies and TV show</w:t>
+      </w:r>
+    </w:p>
+    <w:p>
+      <w:pPr>
+        <w:pStyle w:val="ListParagraph"/>
+        <w:ind w:left="1950"/>
+      </w:pPr>
+      <w:r>
+        <w:tab/>
+      </w:r>
+      <w:r>
+        <w:drawing>
+          <wp:inline distT="0" distB="0" distL="0" distR="0" wp14:anchorId="38F520AB" wp14:editId="2EF31431">
+            <wp:extent cx="12050807" cy="10412278"/>
+            <wp:effectExtent l="0" t="0" r="8255" b="8255"/>
+            <wp:docPr id="89158098" name="Picture 1"/>
+            <wp:cNvGraphicFramePr>
+              <a:graphicFrameLocks xmlns:a="http://schemas.openxmlformats.org/drawingml/2006/main" noChangeAspect="1"/>
+            </wp:cNvGraphicFramePr>
+            <a:graphic xmlns:a="http://schemas.openxmlformats.org/drawingml/2006/main">
+              <a:graphicData uri="http://schemas.openxmlformats.org/drawingml/2006/picture">
+                <pic:pic xmlns:pic="http://schemas.openxmlformats.org/drawingml/2006/picture">
+                  <pic:nvPicPr>
+                    <pic:cNvPr id="89158098" name=""/>
+                    <pic:cNvPicPr/>
+                  </pic:nvPicPr>
+                  <pic:blipFill>
+                    <a:blip r:embed="rId22"/>
+                    <a:stretch>
+                      <a:fillRect/>
+                    </a:stretch>
+                  </pic:blipFill>
+                  <pic:spPr>
+                    <a:xfrm>
+                      <a:off x="0" y="0"/>
+                      <a:ext cx="12050807" cy="10412278"/>
+                    </a:xfrm>
+                    <a:prstGeom prst="rect">
+                      <a:avLst/>
+                    </a:prstGeom>
+                  </pic:spPr>
+                </pic:pic>
+              </a:graphicData>
+            </a:graphic>
+          </wp:inline>
+        </w:drawing>
+      </w:r>
+    </w:p>
+    <w:p>
+      <w:pPr>
+        <w:pStyle w:val="ListParagraph"/>
+        <w:ind w:left="1950"/>
+      </w:pPr>
+      <w:r>
+        <w:t>iii) summation of duration</w:t>
+      </w:r>
+    </w:p>
+    <w:p>
+      <w:pPr>
+        <w:pStyle w:val="ListParagraph"/>
+        <w:ind w:left="1950"/>
+      </w:pPr>
+      <w:r>
+        <w:drawing>
+          <wp:inline distT="0" distB="0" distL="0" distR="0" wp14:anchorId="04000A82" wp14:editId="109FC312">
+            <wp:extent cx="11774543" cy="8888065"/>
+            <wp:effectExtent l="0" t="0" r="0" b="8890"/>
+            <wp:docPr id="799564306" name="Picture 1"/>
+            <wp:cNvGraphicFramePr>
+              <a:graphicFrameLocks xmlns:a="http://schemas.openxmlformats.org/drawingml/2006/main" noChangeAspect="1"/>
+            </wp:cNvGraphicFramePr>
+            <a:graphic xmlns:a="http://schemas.openxmlformats.org/drawingml/2006/main">
+              <a:graphicData uri="http://schemas.openxmlformats.org/drawingml/2006/picture">
+                <pic:pic xmlns:pic="http://schemas.openxmlformats.org/drawingml/2006/picture">
+                  <pic:nvPicPr>
+                    <pic:cNvPr id="799564306" name=""/>
+                    <pic:cNvPicPr/>
+                  </pic:nvPicPr>
+                  <pic:blipFill>
+                    <a:blip r:embed="rId23"/>
+                    <a:stretch>
+                      <a:fillRect/>
+                    </a:stretch>
+                  </pic:blipFill>
+                  <pic:spPr>
+                    <a:xfrm>
+                      <a:off x="0" y="0"/>
+                      <a:ext cx="11774543" cy="8888065"/>
+                    </a:xfrm>
+                    <a:prstGeom prst="rect">
+                      <a:avLst/>
+                    </a:prstGeom>
+                  </pic:spPr>
+                </pic:pic>
+              </a:graphicData>
+            </a:graphic>
+          </wp:inline>
+        </w:drawing>
+      </w:r>
+    </w:p>
+    <w:p>
+      <w:pPr>
+        <w:pStyle w:val="ListParagraph"/>
+        <w:ind w:left="1950"/>
+      </w:pPr>
+      <w:r>
+        <w:t xml:space="preserve">iii) By type </w:t>
+      </w:r>
+    </w:p>
+    <w:p>
+      <w:pPr>
+        <w:pStyle w:val="ListParagraph"/>
+        <w:ind w:left="1950"/>
+      </w:pPr>
+      <w:r>
+        <w:drawing>
+          <wp:inline distT="0" distB="0" distL="0" distR="0" wp14:anchorId="08F5FF97" wp14:editId="605AF5AF">
+            <wp:extent cx="12088912" cy="10345594"/>
+            <wp:effectExtent l="0" t="0" r="8255" b="0"/>
+            <wp:docPr id="149552058" name="Picture 1"/>
+            <wp:cNvGraphicFramePr>
+              <a:graphicFrameLocks xmlns:a="http://schemas.openxmlformats.org/drawingml/2006/main" noChangeAspect="1"/>
+            </wp:cNvGraphicFramePr>
+            <a:graphic xmlns:a="http://schemas.openxmlformats.org/drawingml/2006/main">
+              <a:graphicData uri="http://schemas.openxmlformats.org/drawingml/2006/picture">
+                <pic:pic xmlns:pic="http://schemas.openxmlformats.org/drawingml/2006/picture">
+                  <pic:nvPicPr>
+                    <pic:cNvPr id="149552058" name=""/>
+                    <pic:cNvPicPr/>
+                  </pic:nvPicPr>
+                  <pic:blipFill>
+                    <a:blip r:embed="rId24"/>
+                    <a:stretch>
+                      <a:fillRect/>
+                    </a:stretch>
+                  </pic:blipFill>
+                  <pic:spPr>
+                    <a:xfrm>
+                      <a:off x="0" y="0"/>
+                      <a:ext cx="12088912" cy="10345594"/>
+                    </a:xfrm>
+                    <a:prstGeom prst="rect">
+                      <a:avLst/>
+                    </a:prstGeom>
+                  </pic:spPr>
+                </pic:pic>
+              </a:graphicData>
+            </a:graphic>
+          </wp:inline>
+        </w:drawing>
+      </w:r>
+    </w:p>
+    <w:p>
+      <w:pPr>
+        <w:pStyle w:val="Heading1"/>
       </w:pPr>
     </w:p>
     <w:sectPr>
@@ -1320,6 +1552,95 @@
     </w:lvl>
   </w:abstractNum>
   <w:abstractNum w:abstractNumId="2" w15:restartNumberingAfterBreak="0">
+    <w:nsid w:val="0F3D4879"/>
+    <w:multiLevelType w:val="hybridMultilevel"/>
+    <w:tmpl w:val="70BC6CDA"/>
+    <w:lvl w:ilvl="0" w:tplc="99A83E24">
+      <w:start w:val="1"/>
+      <w:numFmt w:val="upperRoman"/>
+      <w:lvlText w:val="%1)"/>
+      <w:lvlJc w:val="left"/>
+      <w:pPr>
+        <w:ind w:left="1080" w:hanging="720"/>
+      </w:pPr>
+      <w:rPr>
+        <w:rFonts w:hint="default"/>
+      </w:rPr>
+    </w:lvl>
+    <w:lvl w:ilvl="1" w:tplc="04090019" w:tentative="1">
+      <w:start w:val="1"/>
+      <w:numFmt w:val="lowerLetter"/>
+      <w:lvlText w:val="%2."/>
+      <w:lvlJc w:val="left"/>
+      <w:pPr>
+        <w:ind w:left="1440" w:hanging="360"/>
+      </w:pPr>
+    </w:lvl>
+    <w:lvl w:ilvl="2" w:tplc="0409001B" w:tentative="1">
+      <w:start w:val="1"/>
+      <w:numFmt w:val="lowerRoman"/>
+      <w:lvlText w:val="%3."/>
+      <w:lvlJc w:val="right"/>
+      <w:pPr>
+        <w:ind w:left="2160" w:hanging="180"/>
+      </w:pPr>
+    </w:lvl>
+    <w:lvl w:ilvl="3" w:tplc="0409000F" w:tentative="1">
+      <w:start w:val="1"/>
+      <w:numFmt w:val="decimal"/>
+      <w:lvlText w:val="%4."/>
+      <w:lvlJc w:val="left"/>
+      <w:pPr>
+        <w:ind w:left="2880" w:hanging="360"/>
+      </w:pPr>
+    </w:lvl>
+    <w:lvl w:ilvl="4" w:tplc="04090019" w:tentative="1">
+      <w:start w:val="1"/>
+      <w:numFmt w:val="lowerLetter"/>
+      <w:lvlText w:val="%5."/>
+      <w:lvlJc w:val="left"/>
+      <w:pPr>
+        <w:ind w:left="3600" w:hanging="360"/>
+      </w:pPr>
+    </w:lvl>
+    <w:lvl w:ilvl="5" w:tplc="0409001B" w:tentative="1">
+      <w:start w:val="1"/>
+      <w:numFmt w:val="lowerRoman"/>
+      <w:lvlText w:val="%6."/>
+      <w:lvlJc w:val="right"/>
+      <w:pPr>
+        <w:ind w:left="4320" w:hanging="180"/>
+      </w:pPr>
+    </w:lvl>
+    <w:lvl w:ilvl="6" w:tplc="0409000F" w:tentative="1">
+      <w:start w:val="1"/>
+      <w:numFmt w:val="decimal"/>
+      <w:lvlText w:val="%7."/>
+      <w:lvlJc w:val="left"/>
+      <w:pPr>
+        <w:ind w:left="5040" w:hanging="360"/>
+      </w:pPr>
+    </w:lvl>
+    <w:lvl w:ilvl="7" w:tplc="04090019" w:tentative="1">
+      <w:start w:val="1"/>
+      <w:numFmt w:val="lowerLetter"/>
+      <w:lvlText w:val="%8."/>
+      <w:lvlJc w:val="left"/>
+      <w:pPr>
+        <w:ind w:left="5760" w:hanging="360"/>
+      </w:pPr>
+    </w:lvl>
+    <w:lvl w:ilvl="8" w:tplc="0409001B" w:tentative="1">
+      <w:start w:val="1"/>
+      <w:numFmt w:val="lowerRoman"/>
+      <w:lvlText w:val="%9."/>
+      <w:lvlJc w:val="right"/>
+      <w:pPr>
+        <w:ind w:left="6480" w:hanging="180"/>
+      </w:pPr>
+    </w:lvl>
+  </w:abstractNum>
+  <w:abstractNum w:abstractNumId="3" w15:restartNumberingAfterBreak="0">
     <w:nsid w:val="1B030118"/>
     <w:multiLevelType w:val="hybridMultilevel"/>
     <w:tmpl w:val="C6067E76"/>
@@ -1408,7 +1729,96 @@
       </w:pPr>
     </w:lvl>
   </w:abstractNum>
-  <w:abstractNum w:abstractNumId="3" w15:restartNumberingAfterBreak="0">
+  <w:abstractNum w:abstractNumId="4" w15:restartNumberingAfterBreak="0">
+    <w:nsid w:val="3E450D90"/>
+    <w:multiLevelType w:val="hybridMultilevel"/>
+    <w:tmpl w:val="7CB246DC"/>
+    <w:lvl w:ilvl="0" w:tplc="FBD0FABA">
+      <w:start w:val="1"/>
+      <w:numFmt w:val="upperRoman"/>
+      <w:lvlText w:val="%1)"/>
+      <w:lvlJc w:val="left"/>
+      <w:pPr>
+        <w:ind w:left="2670" w:hanging="720"/>
+      </w:pPr>
+      <w:rPr>
+        <w:rFonts w:hint="default"/>
+      </w:rPr>
+    </w:lvl>
+    <w:lvl w:ilvl="1" w:tplc="04090019" w:tentative="1">
+      <w:start w:val="1"/>
+      <w:numFmt w:val="lowerLetter"/>
+      <w:lvlText w:val="%2."/>
+      <w:lvlJc w:val="left"/>
+      <w:pPr>
+        <w:ind w:left="3030" w:hanging="360"/>
+      </w:pPr>
+    </w:lvl>
+    <w:lvl w:ilvl="2" w:tplc="0409001B" w:tentative="1">
+      <w:start w:val="1"/>
+      <w:numFmt w:val="lowerRoman"/>
+      <w:lvlText w:val="%3."/>
+      <w:lvlJc w:val="right"/>
+      <w:pPr>
+        <w:ind w:left="3750" w:hanging="180"/>
+      </w:pPr>
+    </w:lvl>
+    <w:lvl w:ilvl="3" w:tplc="0409000F" w:tentative="1">
+      <w:start w:val="1"/>
+      <w:numFmt w:val="decimal"/>
+      <w:lvlText w:val="%4."/>
+      <w:lvlJc w:val="left"/>
+      <w:pPr>
+        <w:ind w:left="4470" w:hanging="360"/>
+      </w:pPr>
+    </w:lvl>
+    <w:lvl w:ilvl="4" w:tplc="04090019" w:tentative="1">
+      <w:start w:val="1"/>
+      <w:numFmt w:val="lowerLetter"/>
+      <w:lvlText w:val="%5."/>
+      <w:lvlJc w:val="left"/>
+      <w:pPr>
+        <w:ind w:left="5190" w:hanging="360"/>
+      </w:pPr>
+    </w:lvl>
+    <w:lvl w:ilvl="5" w:tplc="0409001B" w:tentative="1">
+      <w:start w:val="1"/>
+      <w:numFmt w:val="lowerRoman"/>
+      <w:lvlText w:val="%6."/>
+      <w:lvlJc w:val="right"/>
+      <w:pPr>
+        <w:ind w:left="5910" w:hanging="180"/>
+      </w:pPr>
+    </w:lvl>
+    <w:lvl w:ilvl="6" w:tplc="0409000F" w:tentative="1">
+      <w:start w:val="1"/>
+      <w:numFmt w:val="decimal"/>
+      <w:lvlText w:val="%7."/>
+      <w:lvlJc w:val="left"/>
+      <w:pPr>
+        <w:ind w:left="6630" w:hanging="360"/>
+      </w:pPr>
+    </w:lvl>
+    <w:lvl w:ilvl="7" w:tplc="04090019" w:tentative="1">
+      <w:start w:val="1"/>
+      <w:numFmt w:val="lowerLetter"/>
+      <w:lvlText w:val="%8."/>
+      <w:lvlJc w:val="left"/>
+      <w:pPr>
+        <w:ind w:left="7350" w:hanging="360"/>
+      </w:pPr>
+    </w:lvl>
+    <w:lvl w:ilvl="8" w:tplc="0409001B" w:tentative="1">
+      <w:start w:val="1"/>
+      <w:numFmt w:val="lowerRoman"/>
+      <w:lvlText w:val="%9."/>
+      <w:lvlJc w:val="right"/>
+      <w:pPr>
+        <w:ind w:left="8070" w:hanging="180"/>
+      </w:pPr>
+    </w:lvl>
+  </w:abstractNum>
+  <w:abstractNum w:abstractNumId="5" w15:restartNumberingAfterBreak="0">
     <w:nsid w:val="6F281415"/>
     <w:multiLevelType w:val="hybridMultilevel"/>
     <w:tmpl w:val="36D61A74"/>
@@ -1501,13 +1911,19 @@
     <w:abstractNumId w:val="0"/>
   </w:num>
   <w:num w:numId="2" w16cid:durableId="2047489010">
-    <w:abstractNumId w:val="2"/>
+    <w:abstractNumId w:val="3"/>
   </w:num>
   <w:num w:numId="3" w16cid:durableId="1034113545">
-    <w:abstractNumId w:val="3"/>
+    <w:abstractNumId w:val="5"/>
   </w:num>
   <w:num w:numId="4" w16cid:durableId="1811484765">
     <w:abstractNumId w:val="1"/>
+  </w:num>
+  <w:num w:numId="5" w16cid:durableId="1758818678">
+    <w:abstractNumId w:val="4"/>
+  </w:num>
+  <w:num w:numId="6" w16cid:durableId="40521351">
+    <w:abstractNumId w:val="2"/>
   </w:num>
 </w:numbering>
 </file>

</xml_diff>